<commit_message>
finished lime visualization and rename others
</commit_message>
<xml_diff>
--- a/hw5_explainable_ai/hw5_report.docx
+++ b/hw5_explainable_ai/hw5_report.docx
@@ -427,7 +427,6 @@
           <w:color w:val="75715E"/>
           <w:sz w:val="24"/>
           <w:szCs w:val="24"/>
-          <w:highlight w:val="darkYellow"/>
           <w:highlight w:val="white"/>
         </w:rPr>
         <w:t xml:space="preserve"># </w:t>
@@ -439,7 +438,6 @@
           <w:color w:val="75715E"/>
           <w:sz w:val="24"/>
           <w:szCs w:val="24"/>
-          <w:highlight w:val="darkYellow"/>
           <w:highlight w:val="white"/>
         </w:rPr>
         <w:t xml:space="preserve">從第二張圖片的 </w:t>
@@ -450,7 +448,6 @@
           <w:color w:val="75715E"/>
           <w:sz w:val="24"/>
           <w:szCs w:val="24"/>
-          <w:highlight w:val="darkYellow"/>
           <w:highlight w:val="white"/>
         </w:rPr>
         <w:t>saliency</w:t>
@@ -462,7 +459,6 @@
           <w:color w:val="75715E"/>
           <w:sz w:val="24"/>
           <w:szCs w:val="24"/>
-          <w:highlight w:val="darkYellow"/>
           <w:highlight w:val="white"/>
         </w:rPr>
         <w:t xml:space="preserve">，我們可以發現 </w:t>
@@ -473,7 +469,6 @@
           <w:color w:val="75715E"/>
           <w:sz w:val="24"/>
           <w:szCs w:val="24"/>
-          <w:highlight w:val="darkYellow"/>
           <w:highlight w:val="white"/>
         </w:rPr>
         <w:t xml:space="preserve">model </w:t>
@@ -485,7 +480,6 @@
           <w:color w:val="75715E"/>
           <w:sz w:val="24"/>
           <w:szCs w:val="24"/>
-          <w:highlight w:val="darkYellow"/>
           <w:highlight w:val="white"/>
         </w:rPr>
         <w:t>有認出蛋黃的位置</w:t>
@@ -504,7 +498,6 @@
           <w:color w:val="75715E"/>
           <w:sz w:val="24"/>
           <w:szCs w:val="24"/>
-          <w:highlight w:val="darkYellow"/>
           <w:highlight w:val="white"/>
         </w:rPr>
         <w:t xml:space="preserve"># </w:t>
@@ -516,7 +509,6 @@
           <w:color w:val="75715E"/>
           <w:sz w:val="24"/>
           <w:szCs w:val="24"/>
-          <w:highlight w:val="darkYellow"/>
           <w:highlight w:val="white"/>
         </w:rPr>
         <w:t xml:space="preserve">從第三、四張圖片的 </w:t>
@@ -527,7 +519,6 @@
           <w:color w:val="75715E"/>
           <w:sz w:val="24"/>
           <w:szCs w:val="24"/>
-          <w:highlight w:val="darkYellow"/>
           <w:highlight w:val="white"/>
         </w:rPr>
         <w:t>saliency</w:t>
@@ -539,7 +530,6 @@
           <w:color w:val="75715E"/>
           <w:sz w:val="24"/>
           <w:szCs w:val="24"/>
-          <w:highlight w:val="darkYellow"/>
           <w:highlight w:val="white"/>
         </w:rPr>
         <w:t xml:space="preserve">，雖然不知道 </w:t>
@@ -550,7 +540,6 @@
           <w:color w:val="75715E"/>
           <w:sz w:val="24"/>
           <w:szCs w:val="24"/>
-          <w:highlight w:val="darkYellow"/>
           <w:highlight w:val="white"/>
         </w:rPr>
         <w:t xml:space="preserve">model </w:t>
@@ -562,7 +551,6 @@
           <w:color w:val="75715E"/>
           <w:sz w:val="24"/>
           <w:szCs w:val="24"/>
-          <w:highlight w:val="darkYellow"/>
           <w:highlight w:val="white"/>
         </w:rPr>
         <w:t xml:space="preserve">細部用食物的哪個位置判斷，但可以發現 </w:t>
@@ -573,7 +561,6 @@
           <w:color w:val="75715E"/>
           <w:sz w:val="24"/>
           <w:szCs w:val="24"/>
-          <w:highlight w:val="darkYellow"/>
           <w:highlight w:val="white"/>
         </w:rPr>
         <w:t xml:space="preserve">model </w:t>
@@ -585,7 +572,6 @@
           <w:color w:val="75715E"/>
           <w:sz w:val="24"/>
           <w:szCs w:val="24"/>
-          <w:highlight w:val="darkYellow"/>
           <w:highlight w:val="white"/>
         </w:rPr>
         <w:t>找出了食物的大致輪廓</w:t>
@@ -747,11 +733,7 @@
         <w:widowControl w:val="false"/>
         <w:spacing w:lineRule="auto" w:line="240" w:before="0" w:after="320"/>
         <w:ind w:firstLine="720"/>
-        <w:rPr>
-          <w:rFonts w:ascii="Open Sans" w:hAnsi="Open Sans" w:eastAsia="Open Sans" w:cs="Open Sans"/>
-          <w:sz w:val="24"/>
-          <w:szCs w:val="24"/>
-        </w:rPr>
+        <w:rPr/>
       </w:pPr>
       <w:r>
         <w:rPr>
@@ -761,6 +743,324 @@
           <w:highlight w:val="white"/>
         </w:rPr>
         <w:t>答：</w:t>
+      </w:r>
+    </w:p>
+    <w:p>
+      <w:pPr>
+        <w:pStyle w:val="Normal"/>
+        <w:widowControl w:val="false"/>
+        <w:spacing w:lineRule="auto" w:line="240" w:before="0" w:after="320"/>
+        <w:rPr>
+          <w:color w:val="F8F8F2"/>
+          <w:highlight w:val="darkYellow"/>
+        </w:rPr>
+      </w:pPr>
+      <w:r>
+        <w:rPr>
+          <w:rFonts w:eastAsia="Arial Unicode MS" w:cs="Arial Unicode MS" w:ascii="Arial Unicode MS" w:hAnsi="Arial Unicode MS"/>
+          <w:b w:val="false"/>
+          <w:color w:val="F8F8F2"/>
+          <w:sz w:val="24"/>
+          <w:szCs w:val="24"/>
+          <w:highlight w:val="yellow"/>
+          <w:highlight w:val="white"/>
+        </w:rPr>
+        <w:t>    </w:t>
+      </w:r>
+      <w:r>
+        <w:rPr>
+          <w:rFonts w:eastAsia="Arial Unicode MS" w:cs="Arial Unicode MS" w:ascii="Droid Sans Mono;monospace;monospace;Droid Sans Fallback" w:hAnsi="Droid Sans Mono;monospace;monospace;Droid Sans Fallback"/>
+          <w:b w:val="false"/>
+          <w:color w:val="75715E"/>
+          <w:sz w:val="21"/>
+          <w:szCs w:val="24"/>
+          <w:highlight w:val="yellow"/>
+          <w:highlight w:val="white"/>
+        </w:rPr>
+        <w:t># </w:t>
+      </w:r>
+      <w:r>
+        <w:rPr>
+          <w:rFonts w:ascii="Arial Unicode MS" w:hAnsi="Arial Unicode MS" w:cs="Arial Unicode MS" w:eastAsia="Droid Sans Mono;monospace;monospace;Droid Sans Fallback"/>
+          <w:b w:val="false"/>
+          <w:color w:val="75715E"/>
+          <w:sz w:val="21"/>
+          <w:szCs w:val="24"/>
+          <w:highlight w:val="yellow"/>
+          <w:highlight w:val="white"/>
+        </w:rPr>
+        <w:t>根據圖片中的線條，可以猜測第 </w:t>
+      </w:r>
+      <w:r>
+        <w:rPr>
+          <w:rFonts w:eastAsia="Arial Unicode MS" w:cs="Arial Unicode MS" w:ascii="Droid Sans Mono;monospace;monospace;Droid Sans Fallback" w:hAnsi="Droid Sans Mono;monospace;monospace;Droid Sans Fallback"/>
+          <w:b w:val="false"/>
+          <w:color w:val="75715E"/>
+          <w:sz w:val="21"/>
+          <w:szCs w:val="24"/>
+          <w:highlight w:val="yellow"/>
+          <w:highlight w:val="white"/>
+        </w:rPr>
+        <w:t>15 </w:t>
+      </w:r>
+      <w:r>
+        <w:rPr>
+          <w:rFonts w:ascii="Arial Unicode MS" w:hAnsi="Arial Unicode MS" w:cs="Arial Unicode MS" w:eastAsia="Droid Sans Mono;monospace;monospace;Droid Sans Fallback"/>
+          <w:b w:val="false"/>
+          <w:color w:val="75715E"/>
+          <w:sz w:val="21"/>
+          <w:szCs w:val="24"/>
+          <w:highlight w:val="yellow"/>
+          <w:highlight w:val="white"/>
+        </w:rPr>
+        <w:t>層 </w:t>
+      </w:r>
+      <w:r>
+        <w:rPr>
+          <w:rFonts w:eastAsia="Arial Unicode MS" w:cs="Arial Unicode MS" w:ascii="Droid Sans Mono;monospace;monospace;Droid Sans Fallback" w:hAnsi="Droid Sans Mono;monospace;monospace;Droid Sans Fallback"/>
+          <w:b w:val="false"/>
+          <w:color w:val="75715E"/>
+          <w:sz w:val="21"/>
+          <w:szCs w:val="24"/>
+          <w:highlight w:val="yellow"/>
+          <w:highlight w:val="white"/>
+        </w:rPr>
+        <w:t>cnn </w:t>
+      </w:r>
+      <w:r>
+        <w:rPr>
+          <w:rFonts w:ascii="Arial Unicode MS" w:hAnsi="Arial Unicode MS" w:cs="Arial Unicode MS" w:eastAsia="Droid Sans Mono;monospace;monospace;Droid Sans Fallback"/>
+          <w:b w:val="false"/>
+          <w:color w:val="75715E"/>
+          <w:sz w:val="21"/>
+          <w:szCs w:val="24"/>
+          <w:highlight w:val="yellow"/>
+          <w:highlight w:val="white"/>
+        </w:rPr>
+        <w:t>其第 </w:t>
+      </w:r>
+      <w:r>
+        <w:rPr>
+          <w:rFonts w:eastAsia="Arial Unicode MS" w:cs="Arial Unicode MS" w:ascii="Droid Sans Mono;monospace;monospace;Droid Sans Fallback" w:hAnsi="Droid Sans Mono;monospace;monospace;Droid Sans Fallback"/>
+          <w:b w:val="false"/>
+          <w:color w:val="75715E"/>
+          <w:sz w:val="21"/>
+          <w:szCs w:val="24"/>
+          <w:highlight w:val="yellow"/>
+          <w:highlight w:val="white"/>
+        </w:rPr>
+        <w:t>0 </w:t>
+      </w:r>
+      <w:r>
+        <w:rPr>
+          <w:rFonts w:ascii="Arial Unicode MS" w:hAnsi="Arial Unicode MS" w:cs="Arial Unicode MS" w:eastAsia="Droid Sans Mono;monospace;monospace;Droid Sans Fallback"/>
+          <w:b w:val="false"/>
+          <w:color w:val="75715E"/>
+          <w:sz w:val="21"/>
+          <w:szCs w:val="24"/>
+          <w:highlight w:val="yellow"/>
+          <w:highlight w:val="white"/>
+        </w:rPr>
+        <w:t>個 </w:t>
+      </w:r>
+      <w:r>
+        <w:rPr>
+          <w:rFonts w:eastAsia="Arial Unicode MS" w:cs="Arial Unicode MS" w:ascii="Droid Sans Mono;monospace;monospace;Droid Sans Fallback" w:hAnsi="Droid Sans Mono;monospace;monospace;Droid Sans Fallback"/>
+          <w:b w:val="false"/>
+          <w:color w:val="75715E"/>
+          <w:sz w:val="21"/>
+          <w:szCs w:val="24"/>
+          <w:highlight w:val="yellow"/>
+          <w:highlight w:val="white"/>
+        </w:rPr>
+        <w:t>filter </w:t>
+      </w:r>
+      <w:r>
+        <w:rPr>
+          <w:rFonts w:ascii="Arial Unicode MS" w:hAnsi="Arial Unicode MS" w:cs="Arial Unicode MS" w:eastAsia="Droid Sans Mono;monospace;monospace;Droid Sans Fallback"/>
+          <w:b w:val="false"/>
+          <w:color w:val="75715E"/>
+          <w:sz w:val="21"/>
+          <w:szCs w:val="24"/>
+          <w:highlight w:val="yellow"/>
+          <w:highlight w:val="white"/>
+        </w:rPr>
+        <w:t>可能在認一些線條、甚至是 </w:t>
+      </w:r>
+      <w:r>
+        <w:rPr>
+          <w:rFonts w:eastAsia="Arial Unicode MS" w:cs="Arial Unicode MS" w:ascii="Droid Sans Mono;monospace;monospace;Droid Sans Fallback" w:hAnsi="Droid Sans Mono;monospace;monospace;Droid Sans Fallback"/>
+          <w:b w:val="false"/>
+          <w:color w:val="75715E"/>
+          <w:sz w:val="21"/>
+          <w:szCs w:val="24"/>
+          <w:highlight w:val="yellow"/>
+          <w:highlight w:val="white"/>
+        </w:rPr>
+        <w:t>object boundary</w:t>
+      </w:r>
+    </w:p>
+    <w:p>
+      <w:pPr>
+        <w:pStyle w:val="Normal"/>
+        <w:spacing w:lineRule="atLeast" w:line="285"/>
+        <w:rPr>
+          <w:color w:val="F8F8F2"/>
+          <w:highlight w:val="darkYellow"/>
+        </w:rPr>
+      </w:pPr>
+      <w:r>
+        <w:rPr>
+          <w:color w:val="F8F8F2"/>
+          <w:highlight w:val="darkYellow"/>
+        </w:rPr>
+        <w:t>    </w:t>
+      </w:r>
+      <w:r>
+        <w:rPr>
+          <w:rFonts w:ascii="Droid Sans Mono;monospace;monospace;Droid Sans Fallback" w:hAnsi="Droid Sans Mono;monospace;monospace;Droid Sans Fallback"/>
+          <w:b w:val="false"/>
+          <w:color w:val="75715E"/>
+          <w:sz w:val="21"/>
+          <w:highlight w:val="darkYellow"/>
+        </w:rPr>
+        <w:t># </w:t>
+      </w:r>
+      <w:r>
+        <w:rPr>
+          <w:rFonts w:eastAsia="Droid Sans Mono;monospace;monospace;Droid Sans Fallback"/>
+          <w:b w:val="false"/>
+          <w:color w:val="75715E"/>
+          <w:sz w:val="21"/>
+          <w:highlight w:val="darkYellow"/>
+        </w:rPr>
+        <w:t>因此給 </w:t>
+      </w:r>
+      <w:r>
+        <w:rPr>
+          <w:rFonts w:ascii="Droid Sans Mono;monospace;monospace;Droid Sans Fallback" w:hAnsi="Droid Sans Mono;monospace;monospace;Droid Sans Fallback"/>
+          <w:b w:val="false"/>
+          <w:color w:val="75715E"/>
+          <w:sz w:val="21"/>
+          <w:highlight w:val="darkYellow"/>
+        </w:rPr>
+        <w:t>filter </w:t>
+      </w:r>
+      <w:r>
+        <w:rPr>
+          <w:rFonts w:eastAsia="Droid Sans Mono;monospace;monospace;Droid Sans Fallback"/>
+          <w:b w:val="false"/>
+          <w:color w:val="75715E"/>
+          <w:sz w:val="21"/>
+          <w:highlight w:val="darkYellow"/>
+        </w:rPr>
+        <w:t>看一堆對比強烈的線條，他會覺得有好多 </w:t>
+      </w:r>
+      <w:r>
+        <w:rPr>
+          <w:rFonts w:ascii="Droid Sans Mono;monospace;monospace;Droid Sans Fallback" w:hAnsi="Droid Sans Mono;monospace;monospace;Droid Sans Fallback"/>
+          <w:b w:val="false"/>
+          <w:color w:val="75715E"/>
+          <w:sz w:val="21"/>
+          <w:highlight w:val="darkYellow"/>
+        </w:rPr>
+        <w:t>boundary </w:t>
+      </w:r>
+      <w:r>
+        <w:rPr>
+          <w:rFonts w:eastAsia="Droid Sans Mono;monospace;monospace;Droid Sans Fallback"/>
+          <w:b w:val="false"/>
+          <w:color w:val="75715E"/>
+          <w:sz w:val="21"/>
+          <w:highlight w:val="darkYellow"/>
+        </w:rPr>
+        <w:t>可以 </w:t>
+      </w:r>
+      <w:r>
+        <w:rPr>
+          <w:rFonts w:ascii="Droid Sans Mono;monospace;monospace;Droid Sans Fallback" w:hAnsi="Droid Sans Mono;monospace;monospace;Droid Sans Fallback"/>
+          <w:b w:val="false"/>
+          <w:color w:val="75715E"/>
+          <w:sz w:val="21"/>
+          <w:highlight w:val="darkYellow"/>
+        </w:rPr>
+        <w:t>activate</w:t>
+      </w:r>
+    </w:p>
+    <w:p>
+      <w:pPr>
+        <w:pStyle w:val="Normal"/>
+        <w:widowControl w:val="false"/>
+        <w:spacing w:lineRule="auto" w:line="240" w:before="0" w:after="320"/>
+        <w:rPr>
+          <w:rFonts w:ascii="Arial Unicode MS" w:hAnsi="Arial Unicode MS" w:eastAsia="Arial Unicode MS" w:cs="Arial Unicode MS"/>
+          <w:b w:val="false"/>
+          <w:color w:val="008000"/>
+          <w:sz w:val="24"/>
+          <w:szCs w:val="24"/>
+          <w:highlight w:val="yellow"/>
+          <w:highlight w:val="white"/>
+        </w:rPr>
+      </w:pPr>
+      <w:r>
+        <w:rPr/>
+      </w:r>
+    </w:p>
+    <w:p>
+      <w:pPr>
+        <w:pStyle w:val="Normal"/>
+        <w:widowControl w:val="false"/>
+        <w:spacing w:lineRule="auto" w:line="240" w:before="0" w:after="320"/>
+        <w:ind w:hanging="0"/>
+        <w:rPr/>
+      </w:pPr>
+      <w:r>
+        <w:rPr>
+          <w:rFonts w:eastAsia="Open Sans" w:cs="Open Sans" w:ascii="monospace;Droid Sans Mono;monospace;monospace;Droid Sans Fallback" w:hAnsi="monospace;Droid Sans Mono;monospace;monospace;Droid Sans Fallback"/>
+          <w:b w:val="false"/>
+          <w:color w:val="008000"/>
+          <w:sz w:val="21"/>
+          <w:szCs w:val="24"/>
+          <w:highlight w:val="yellow"/>
+          <w:highlight w:val="white"/>
+        </w:rPr>
+        <w:t xml:space="preserve"># </w:t>
+      </w:r>
+      <w:r>
+        <w:rPr>
+          <w:rFonts w:ascii="Open Sans" w:hAnsi="Open Sans" w:cs="Open Sans" w:eastAsia="monospace;Droid Sans Mono;monospace;monospace;Droid Sans Fallback"/>
+          <w:b w:val="false"/>
+          <w:color w:val="008000"/>
+          <w:sz w:val="21"/>
+          <w:szCs w:val="24"/>
+          <w:highlight w:val="yellow"/>
+          <w:highlight w:val="white"/>
+        </w:rPr>
+        <w:t>從下面四張圖可以看到，</w:t>
+      </w:r>
+      <w:r>
+        <w:rPr>
+          <w:rFonts w:eastAsia="Open Sans" w:cs="Open Sans" w:ascii="monospace;Droid Sans Mono;monospace;monospace;Droid Sans Fallback" w:hAnsi="monospace;Droid Sans Mono;monospace;monospace;Droid Sans Fallback"/>
+          <w:b w:val="false"/>
+          <w:color w:val="008000"/>
+          <w:sz w:val="21"/>
+          <w:szCs w:val="24"/>
+          <w:highlight w:val="yellow"/>
+          <w:highlight w:val="white"/>
+        </w:rPr>
+        <w:t xml:space="preserve">activate </w:t>
+      </w:r>
+      <w:r>
+        <w:rPr>
+          <w:rFonts w:ascii="Open Sans" w:hAnsi="Open Sans" w:cs="Open Sans" w:eastAsia="monospace;Droid Sans Mono;monospace;monospace;Droid Sans Fallback"/>
+          <w:b w:val="false"/>
+          <w:color w:val="008000"/>
+          <w:sz w:val="21"/>
+          <w:szCs w:val="24"/>
+          <w:highlight w:val="yellow"/>
+          <w:highlight w:val="white"/>
+        </w:rPr>
+        <w:t>的區域對應到一些物品的邊界，尤其是顏色對比較深的邊界</w:t>
       </w:r>
     </w:p>
     <w:p>
@@ -864,28 +1164,313 @@
         <w:pStyle w:val="Normal"/>
         <w:widowControl w:val="false"/>
         <w:spacing w:lineRule="auto" w:line="240" w:before="0" w:after="320"/>
+        <w:rPr/>
+      </w:pPr>
+      <w:r>
+        <w:rPr>
+          <w:rFonts w:eastAsia="Open Sans" w:cs="Open Sans" w:ascii="Open Sans" w:hAnsi="Open Sans"/>
+          <w:sz w:val="24"/>
+          <w:szCs w:val="24"/>
+        </w:rPr>
+        <w:tab/>
+      </w:r>
+      <w:r>
+        <w:rPr>
+          <w:rFonts w:ascii="Arial Unicode MS" w:hAnsi="Arial Unicode MS" w:cs="Arial Unicode MS" w:eastAsia="Arial Unicode MS"/>
+          <w:sz w:val="24"/>
+          <w:szCs w:val="24"/>
+          <w:highlight w:val="white"/>
+        </w:rPr>
+        <w:t>答：</w:t>
+      </w:r>
+    </w:p>
+    <w:p>
+      <w:pPr>
+        <w:pStyle w:val="Normal"/>
+        <w:widowControl w:val="false"/>
+        <w:spacing w:lineRule="auto" w:line="240" w:before="0" w:after="320"/>
+        <w:rPr>
+          <w:color w:val="F8F8F2"/>
+          <w:highlight w:val="darkYellow"/>
+        </w:rPr>
+      </w:pPr>
+      <w:r>
+        <w:rPr>
+          <w:rFonts w:eastAsia="Open Sans" w:cs="Open Sans" w:ascii="Open Sans" w:hAnsi="Open Sans"/>
+          <w:color w:val="F8F8F2"/>
+          <w:sz w:val="24"/>
+          <w:szCs w:val="24"/>
+          <w:highlight w:val="darkYellow"/>
+          <w:highlight w:val="white"/>
+        </w:rPr>
+        <w:t>    </w:t>
+      </w:r>
+      <w:r>
+        <w:rPr>
+          <w:rFonts w:eastAsia="Open Sans" w:cs="Open Sans" w:ascii="Droid Sans Mono;monospace;monospace;Droid Sans Fallback" w:hAnsi="Droid Sans Mono;monospace;monospace;Droid Sans Fallback"/>
+          <w:b w:val="false"/>
+          <w:color w:val="75715E"/>
+          <w:sz w:val="21"/>
+          <w:szCs w:val="24"/>
+          <w:highlight w:val="darkYellow"/>
+          <w:highlight w:val="white"/>
+        </w:rPr>
+        <w:t># </w:t>
+      </w:r>
+      <w:r>
+        <w:rPr>
+          <w:rFonts w:ascii="Open Sans" w:hAnsi="Open Sans" w:cs="Open Sans" w:eastAsia="Droid Sans Mono;monospace;monospace;Droid Sans Fallback"/>
+          <w:b w:val="false"/>
+          <w:color w:val="75715E"/>
+          <w:sz w:val="21"/>
+          <w:szCs w:val="24"/>
+          <w:highlight w:val="darkYellow"/>
+          <w:highlight w:val="white"/>
+        </w:rPr>
+        <w:t>從以下前三章圖可以看到，</w:t>
+      </w:r>
+      <w:r>
+        <w:rPr>
+          <w:rFonts w:eastAsia="Open Sans" w:cs="Open Sans" w:ascii="Droid Sans Mono;monospace;monospace;Droid Sans Fallback" w:hAnsi="Droid Sans Mono;monospace;monospace;Droid Sans Fallback"/>
+          <w:b w:val="false"/>
+          <w:color w:val="75715E"/>
+          <w:sz w:val="21"/>
+          <w:szCs w:val="24"/>
+          <w:highlight w:val="darkYellow"/>
+          <w:highlight w:val="white"/>
+        </w:rPr>
+        <w:t>model </w:t>
+      </w:r>
+      <w:r>
+        <w:rPr>
+          <w:rFonts w:ascii="Open Sans" w:hAnsi="Open Sans" w:cs="Open Sans" w:eastAsia="Droid Sans Mono;monospace;monospace;Droid Sans Fallback"/>
+          <w:b w:val="false"/>
+          <w:color w:val="75715E"/>
+          <w:sz w:val="21"/>
+          <w:szCs w:val="24"/>
+          <w:highlight w:val="darkYellow"/>
+          <w:highlight w:val="white"/>
+        </w:rPr>
+        <w:t>有認出食物的位置，並以該位置為主要的判斷依據</w:t>
+      </w:r>
+    </w:p>
+    <w:p>
+      <w:pPr>
+        <w:pStyle w:val="Normal"/>
+        <w:spacing w:lineRule="atLeast" w:line="285"/>
+        <w:rPr>
+          <w:color w:val="F8F8F2"/>
+          <w:highlight w:val="darkYellow"/>
+        </w:rPr>
+      </w:pPr>
+      <w:r>
+        <w:rPr>
+          <w:color w:val="F8F8F2"/>
+          <w:highlight w:val="darkYellow"/>
+        </w:rPr>
+        <w:t>    </w:t>
+      </w:r>
+      <w:r>
+        <w:rPr>
+          <w:rFonts w:ascii="Droid Sans Mono;monospace;monospace;Droid Sans Fallback" w:hAnsi="Droid Sans Mono;monospace;monospace;Droid Sans Fallback"/>
+          <w:b w:val="false"/>
+          <w:color w:val="75715E"/>
+          <w:sz w:val="21"/>
+          <w:highlight w:val="darkYellow"/>
+        </w:rPr>
+        <w:t># </w:t>
+      </w:r>
+      <w:r>
+        <w:rPr>
+          <w:rFonts w:eastAsia="Droid Sans Mono;monospace;monospace;Droid Sans Fallback"/>
+          <w:b w:val="false"/>
+          <w:color w:val="75715E"/>
+          <w:sz w:val="21"/>
+          <w:highlight w:val="darkYellow"/>
+        </w:rPr>
+        <w:t>唯一例外是第四張圖，看起來 </w:t>
+      </w:r>
+      <w:r>
+        <w:rPr>
+          <w:rFonts w:ascii="Droid Sans Mono;monospace;monospace;Droid Sans Fallback" w:hAnsi="Droid Sans Mono;monospace;monospace;Droid Sans Fallback"/>
+          <w:b w:val="false"/>
+          <w:color w:val="75715E"/>
+          <w:sz w:val="21"/>
+          <w:highlight w:val="darkYellow"/>
+        </w:rPr>
+        <w:t>model </w:t>
+      </w:r>
+      <w:r>
+        <w:rPr>
+          <w:rFonts w:eastAsia="Droid Sans Mono;monospace;monospace;Droid Sans Fallback"/>
+          <w:b w:val="false"/>
+          <w:color w:val="75715E"/>
+          <w:sz w:val="21"/>
+          <w:highlight w:val="darkYellow"/>
+        </w:rPr>
+        <w:t>似乎比較喜歡直接去認「碗」的形狀，來判斷該圖中屬於 </w:t>
+      </w:r>
+      <w:r>
+        <w:rPr>
+          <w:rFonts w:ascii="Droid Sans Mono;monospace;monospace;Droid Sans Fallback" w:hAnsi="Droid Sans Mono;monospace;monospace;Droid Sans Fallback"/>
+          <w:b w:val="false"/>
+          <w:color w:val="75715E"/>
+          <w:sz w:val="21"/>
+          <w:highlight w:val="darkYellow"/>
+        </w:rPr>
+        <w:t>soup </w:t>
+      </w:r>
+      <w:r>
+        <w:rPr>
+          <w:rFonts w:eastAsia="Droid Sans Mono;monospace;monospace;Droid Sans Fallback"/>
+          <w:b w:val="false"/>
+          <w:color w:val="75715E"/>
+          <w:sz w:val="21"/>
+          <w:highlight w:val="darkYellow"/>
+        </w:rPr>
+        <w:t>這個 </w:t>
+      </w:r>
+      <w:r>
+        <w:rPr>
+          <w:rFonts w:ascii="Droid Sans Mono;monospace;monospace;Droid Sans Fallback" w:hAnsi="Droid Sans Mono;monospace;monospace;Droid Sans Fallback"/>
+          <w:b w:val="false"/>
+          <w:color w:val="75715E"/>
+          <w:sz w:val="21"/>
+          <w:highlight w:val="darkYellow"/>
+        </w:rPr>
+        <w:t>class</w:t>
+      </w:r>
+    </w:p>
+    <w:p>
+      <w:pPr>
+        <w:pStyle w:val="Normal"/>
+        <w:spacing w:lineRule="atLeast" w:line="285"/>
+        <w:rPr>
+          <w:color w:val="F8F8F2"/>
+          <w:highlight w:val="darkYellow"/>
+        </w:rPr>
+      </w:pPr>
+      <w:r>
+        <w:rPr>
+          <w:color w:val="F8F8F2"/>
+          <w:highlight w:val="darkYellow"/>
+        </w:rPr>
+        <w:t>    </w:t>
+      </w:r>
+      <w:r>
+        <w:rPr>
+          <w:rFonts w:ascii="Droid Sans Mono;monospace;monospace;Droid Sans Fallback" w:hAnsi="Droid Sans Mono;monospace;monospace;Droid Sans Fallback"/>
+          <w:b w:val="false"/>
+          <w:color w:val="75715E"/>
+          <w:sz w:val="21"/>
+          <w:highlight w:val="darkYellow"/>
+        </w:rPr>
+        <w:t># </w:t>
+      </w:r>
+      <w:r>
+        <w:rPr>
+          <w:rFonts w:eastAsia="Droid Sans Mono;monospace;monospace;Droid Sans Fallback"/>
+          <w:b w:val="false"/>
+          <w:color w:val="75715E"/>
+          <w:sz w:val="21"/>
+          <w:highlight w:val="darkYellow"/>
+        </w:rPr>
+        <w:t>至於碗中的內容物被標成紅色，代表「單看碗中」的東西反而有礙辨認。</w:t>
+      </w:r>
+    </w:p>
+    <w:p>
+      <w:pPr>
+        <w:pStyle w:val="Normal"/>
+        <w:spacing w:lineRule="atLeast" w:line="285"/>
+        <w:rPr>
+          <w:color w:val="F8F8F2"/>
+          <w:highlight w:val="darkYellow"/>
+        </w:rPr>
+      </w:pPr>
+      <w:r>
+        <w:rPr>
+          <w:color w:val="F8F8F2"/>
+          <w:highlight w:val="darkYellow"/>
+        </w:rPr>
+        <w:t>    </w:t>
+      </w:r>
+      <w:r>
+        <w:rPr>
+          <w:rFonts w:ascii="Droid Sans Mono;monospace;monospace;Droid Sans Fallback" w:hAnsi="Droid Sans Mono;monospace;monospace;Droid Sans Fallback"/>
+          <w:b w:val="false"/>
+          <w:color w:val="75715E"/>
+          <w:sz w:val="21"/>
+          <w:highlight w:val="darkYellow"/>
+        </w:rPr>
+        <w:t># </w:t>
+      </w:r>
+      <w:r>
+        <w:rPr>
+          <w:rFonts w:eastAsia="Droid Sans Mono;monospace;monospace;Droid Sans Fallback"/>
+          <w:b w:val="false"/>
+          <w:color w:val="75715E"/>
+          <w:sz w:val="21"/>
+          <w:highlight w:val="darkYellow"/>
+        </w:rPr>
+        <w:t>當 </w:t>
+      </w:r>
+      <w:r>
+        <w:rPr>
+          <w:rFonts w:ascii="Droid Sans Mono;monospace;monospace;Droid Sans Fallback" w:hAnsi="Droid Sans Mono;monospace;monospace;Droid Sans Fallback"/>
+          <w:b w:val="false"/>
+          <w:color w:val="75715E"/>
+          <w:sz w:val="21"/>
+          <w:highlight w:val="darkYellow"/>
+        </w:rPr>
+        <w:t>model </w:t>
+      </w:r>
+      <w:r>
+        <w:rPr>
+          <w:rFonts w:eastAsia="Droid Sans Mono;monospace;monospace;Droid Sans Fallback"/>
+          <w:b w:val="false"/>
+          <w:color w:val="75715E"/>
+          <w:sz w:val="21"/>
+          <w:highlight w:val="darkYellow"/>
+        </w:rPr>
+        <w:t>只看碗中黃色的一坨圓形，而沒看到「碗」時，可能就會覺得是其他黃色圓形的食物。</w:t>
+      </w:r>
+    </w:p>
+    <w:p>
+      <w:pPr>
+        <w:pStyle w:val="Normal"/>
+        <w:spacing w:lineRule="atLeast" w:line="285"/>
+        <w:rPr>
+          <w:rFonts w:ascii="Droid Sans Mono;monospace;monospace;Droid Sans Fallback" w:hAnsi="Droid Sans Mono;monospace;monospace;Droid Sans Fallback"/>
+          <w:b w:val="false"/>
+          <w:color w:val="F8F8F2"/>
+          <w:sz w:val="21"/>
+          <w:highlight w:val="darkYellow"/>
+        </w:rPr>
+      </w:pPr>
+      <w:r>
+        <w:rPr>
+          <w:rFonts w:ascii="Droid Sans Mono;monospace;monospace;Droid Sans Fallback" w:hAnsi="Droid Sans Mono;monospace;monospace;Droid Sans Fallback"/>
+          <w:b w:val="false"/>
+          <w:color w:val="F8F8F2"/>
+          <w:sz w:val="21"/>
+          <w:highlight w:val="darkYellow"/>
+        </w:rPr>
+      </w:r>
+    </w:p>
+    <w:p>
+      <w:pPr>
+        <w:pStyle w:val="Normal"/>
+        <w:widowControl w:val="false"/>
+        <w:spacing w:lineRule="auto" w:line="240" w:before="0" w:after="320"/>
         <w:rPr>
           <w:rFonts w:ascii="Open Sans" w:hAnsi="Open Sans" w:eastAsia="Open Sans" w:cs="Open Sans"/>
           <w:sz w:val="24"/>
           <w:szCs w:val="24"/>
-        </w:rPr>
-      </w:pPr>
-      <w:r>
-        <w:rPr>
-          <w:rFonts w:eastAsia="Open Sans" w:cs="Open Sans" w:ascii="Open Sans" w:hAnsi="Open Sans"/>
-          <w:sz w:val="24"/>
-          <w:szCs w:val="24"/>
-        </w:rPr>
-        <w:tab/>
-      </w:r>
-      <w:r>
-        <w:rPr>
-          <w:rFonts w:ascii="Arial Unicode MS" w:hAnsi="Arial Unicode MS" w:cs="Arial Unicode MS" w:eastAsia="Arial Unicode MS"/>
-          <w:sz w:val="24"/>
-          <w:szCs w:val="24"/>
-          <w:highlight w:val="white"/>
-        </w:rPr>
-        <w:t>答：</w:t>
+          <w:highlight w:val="white"/>
+        </w:rPr>
+      </w:pPr>
+      <w:r>
+        <w:rPr/>
       </w:r>
     </w:p>
     <w:p>
@@ -973,6 +1558,32 @@
         <w:pStyle w:val="Normal"/>
         <w:widowControl w:val="false"/>
         <w:spacing w:lineRule="auto" w:line="240" w:before="0" w:after="320"/>
+        <w:rPr/>
+      </w:pPr>
+      <w:r>
+        <w:rPr>
+          <w:rFonts w:eastAsia="Arial Unicode MS" w:cs="Arial Unicode MS" w:ascii="Arial Unicode MS" w:hAnsi="Arial Unicode MS"/>
+          <w:sz w:val="24"/>
+          <w:szCs w:val="24"/>
+          <w:highlight w:val="white"/>
+        </w:rPr>
+        <w:tab/>
+      </w:r>
+      <w:r>
+        <w:rPr>
+          <w:rFonts w:ascii="Arial Unicode MS" w:hAnsi="Arial Unicode MS" w:cs="Arial Unicode MS" w:eastAsia="Arial Unicode MS"/>
+          <w:sz w:val="24"/>
+          <w:szCs w:val="24"/>
+          <w:highlight w:val="white"/>
+        </w:rPr>
+        <w:t>答：</w:t>
+      </w:r>
+    </w:p>
+    <w:p>
+      <w:pPr>
+        <w:pStyle w:val="Normal"/>
+        <w:widowControl w:val="false"/>
+        <w:spacing w:lineRule="auto" w:line="240" w:before="0" w:after="320"/>
         <w:rPr>
           <w:rFonts w:ascii="Open Sans" w:hAnsi="Open Sans" w:eastAsia="Open Sans" w:cs="Open Sans"/>
           <w:sz w:val="24"/>
@@ -981,22 +1592,7 @@
         </w:rPr>
       </w:pPr>
       <w:r>
-        <w:rPr>
-          <w:rFonts w:eastAsia="Arial Unicode MS" w:cs="Arial Unicode MS" w:ascii="Arial Unicode MS" w:hAnsi="Arial Unicode MS"/>
-          <w:sz w:val="24"/>
-          <w:szCs w:val="24"/>
-          <w:highlight w:val="white"/>
-        </w:rPr>
-        <w:tab/>
-      </w:r>
-      <w:r>
-        <w:rPr>
-          <w:rFonts w:ascii="Arial Unicode MS" w:hAnsi="Arial Unicode MS" w:cs="Arial Unicode MS" w:eastAsia="Arial Unicode MS"/>
-          <w:sz w:val="24"/>
-          <w:szCs w:val="24"/>
-          <w:highlight w:val="white"/>
-        </w:rPr>
-        <w:t>答：</w:t>
+        <w:rPr/>
       </w:r>
     </w:p>
     <w:p>
@@ -1272,7 +1868,6 @@
     <w:rPrDefault>
       <w:rPr>
         <w:rFonts w:ascii="Arial" w:hAnsi="Arial" w:eastAsia="Arial" w:cs="Arial"/>
-        <w:sz w:val="22"/>
         <w:szCs w:val="22"/>
         <w:lang w:val="en" w:eastAsia="zh-CN" w:bidi="hi-IN"/>
       </w:rPr>
@@ -1286,11 +1881,13 @@
     <w:qFormat/>
     <w:pPr>
       <w:widowControl w:val="false"/>
+      <w:bidi w:val="0"/>
       <w:spacing w:lineRule="auto" w:line="276"/>
+      <w:jc w:val="left"/>
     </w:pPr>
     <w:rPr>
       <w:rFonts w:ascii="Arial" w:hAnsi="Arial" w:eastAsia="Arial" w:cs="Arial"/>
-      <w:color w:val="auto"/>
+      <w:color w:val="00000A"/>
       <w:sz w:val="22"/>
       <w:szCs w:val="22"/>
       <w:lang w:val="en" w:eastAsia="zh-CN" w:bidi="hi-IN"/>
@@ -1298,99 +1895,113 @@
   </w:style>
   <w:style w:type="paragraph" w:styleId="Heading1">
     <w:name w:val="Heading 1"/>
-    <w:basedOn w:val="Normal1"/>
     <w:next w:val="Normal"/>
     <w:qFormat/>
     <w:pPr>
       <w:keepNext/>
       <w:keepLines/>
+      <w:widowControl w:val="false"/>
       <w:spacing w:lineRule="auto" w:line="240" w:before="400" w:after="120"/>
     </w:pPr>
     <w:rPr>
+      <w:rFonts w:ascii="Arial" w:hAnsi="Arial" w:eastAsia="Arial" w:cs="Arial"/>
+      <w:color w:val="auto"/>
       <w:sz w:val="40"/>
       <w:szCs w:val="40"/>
+      <w:lang w:val="en" w:eastAsia="zh-CN" w:bidi="hi-IN"/>
     </w:rPr>
   </w:style>
   <w:style w:type="paragraph" w:styleId="Heading2">
     <w:name w:val="Heading 2"/>
-    <w:basedOn w:val="Normal1"/>
     <w:next w:val="Normal"/>
     <w:qFormat/>
     <w:pPr>
       <w:keepNext/>
       <w:keepLines/>
+      <w:widowControl w:val="false"/>
       <w:spacing w:lineRule="auto" w:line="240" w:before="360" w:after="120"/>
     </w:pPr>
     <w:rPr>
+      <w:rFonts w:ascii="Arial" w:hAnsi="Arial" w:eastAsia="Arial" w:cs="Arial"/>
       <w:b w:val="false"/>
+      <w:color w:val="auto"/>
       <w:sz w:val="32"/>
       <w:szCs w:val="32"/>
+      <w:lang w:val="en" w:eastAsia="zh-CN" w:bidi="hi-IN"/>
     </w:rPr>
   </w:style>
   <w:style w:type="paragraph" w:styleId="Heading3">
     <w:name w:val="Heading 3"/>
-    <w:basedOn w:val="Normal1"/>
     <w:next w:val="Normal"/>
     <w:qFormat/>
     <w:pPr>
       <w:keepNext/>
       <w:keepLines/>
+      <w:widowControl w:val="false"/>
       <w:spacing w:lineRule="auto" w:line="240" w:before="320" w:after="80"/>
     </w:pPr>
     <w:rPr>
+      <w:rFonts w:ascii="Arial" w:hAnsi="Arial" w:eastAsia="Arial" w:cs="Arial"/>
       <w:b w:val="false"/>
       <w:color w:val="434343"/>
       <w:sz w:val="28"/>
       <w:szCs w:val="28"/>
+      <w:lang w:val="en" w:eastAsia="zh-CN" w:bidi="hi-IN"/>
     </w:rPr>
   </w:style>
   <w:style w:type="paragraph" w:styleId="Heading4">
     <w:name w:val="Heading 4"/>
-    <w:basedOn w:val="Normal1"/>
     <w:next w:val="Normal"/>
     <w:qFormat/>
     <w:pPr>
       <w:keepNext/>
       <w:keepLines/>
+      <w:widowControl w:val="false"/>
       <w:spacing w:lineRule="auto" w:line="240" w:before="280" w:after="80"/>
     </w:pPr>
     <w:rPr>
+      <w:rFonts w:ascii="Arial" w:hAnsi="Arial" w:eastAsia="Arial" w:cs="Arial"/>
       <w:color w:val="666666"/>
       <w:sz w:val="24"/>
       <w:szCs w:val="24"/>
+      <w:lang w:val="en" w:eastAsia="zh-CN" w:bidi="hi-IN"/>
     </w:rPr>
   </w:style>
   <w:style w:type="paragraph" w:styleId="Heading5">
     <w:name w:val="Heading 5"/>
-    <w:basedOn w:val="Normal1"/>
     <w:next w:val="Normal"/>
     <w:qFormat/>
     <w:pPr>
       <w:keepNext/>
       <w:keepLines/>
+      <w:widowControl w:val="false"/>
       <w:spacing w:lineRule="auto" w:line="240" w:before="240" w:after="80"/>
     </w:pPr>
     <w:rPr>
+      <w:rFonts w:ascii="Arial" w:hAnsi="Arial" w:eastAsia="Arial" w:cs="Arial"/>
       <w:color w:val="666666"/>
       <w:sz w:val="22"/>
       <w:szCs w:val="22"/>
+      <w:lang w:val="en" w:eastAsia="zh-CN" w:bidi="hi-IN"/>
     </w:rPr>
   </w:style>
   <w:style w:type="paragraph" w:styleId="Heading6">
     <w:name w:val="Heading 6"/>
-    <w:basedOn w:val="Normal1"/>
     <w:next w:val="Normal"/>
     <w:qFormat/>
     <w:pPr>
       <w:keepNext/>
       <w:keepLines/>
+      <w:widowControl w:val="false"/>
       <w:spacing w:lineRule="auto" w:line="240" w:before="240" w:after="80"/>
     </w:pPr>
     <w:rPr>
+      <w:rFonts w:ascii="Arial" w:hAnsi="Arial" w:eastAsia="Arial" w:cs="Arial"/>
       <w:i/>
       <w:color w:val="666666"/>
       <w:sz w:val="22"/>
       <w:szCs w:val="22"/>
+      <w:lang w:val="en" w:eastAsia="zh-CN" w:bidi="hi-IN"/>
     </w:rPr>
   </w:style>
   <w:style w:type="character" w:styleId="ListLabel1">
@@ -1454,6 +2065,72 @@
   </w:style>
   <w:style w:type="character" w:styleId="ListLabel9">
     <w:name w:val="ListLabel 9"/>
+    <w:qFormat/>
+    <w:rPr>
+      <w:u w:val="none"/>
+    </w:rPr>
+  </w:style>
+  <w:style w:type="character" w:styleId="ListLabel10">
+    <w:name w:val="ListLabel 10"/>
+    <w:qFormat/>
+    <w:rPr>
+      <w:rFonts w:eastAsia="Open Sans" w:cs="Open Sans"/>
+      <w:b w:val="false"/>
+      <w:sz w:val="24"/>
+      <w:u w:val="none"/>
+    </w:rPr>
+  </w:style>
+  <w:style w:type="character" w:styleId="ListLabel11">
+    <w:name w:val="ListLabel 11"/>
+    <w:qFormat/>
+    <w:rPr>
+      <w:u w:val="none"/>
+    </w:rPr>
+  </w:style>
+  <w:style w:type="character" w:styleId="ListLabel12">
+    <w:name w:val="ListLabel 12"/>
+    <w:qFormat/>
+    <w:rPr>
+      <w:u w:val="none"/>
+    </w:rPr>
+  </w:style>
+  <w:style w:type="character" w:styleId="ListLabel13">
+    <w:name w:val="ListLabel 13"/>
+    <w:qFormat/>
+    <w:rPr>
+      <w:u w:val="none"/>
+    </w:rPr>
+  </w:style>
+  <w:style w:type="character" w:styleId="ListLabel14">
+    <w:name w:val="ListLabel 14"/>
+    <w:qFormat/>
+    <w:rPr>
+      <w:u w:val="none"/>
+    </w:rPr>
+  </w:style>
+  <w:style w:type="character" w:styleId="ListLabel15">
+    <w:name w:val="ListLabel 15"/>
+    <w:qFormat/>
+    <w:rPr>
+      <w:u w:val="none"/>
+    </w:rPr>
+  </w:style>
+  <w:style w:type="character" w:styleId="ListLabel16">
+    <w:name w:val="ListLabel 16"/>
+    <w:qFormat/>
+    <w:rPr>
+      <w:u w:val="none"/>
+    </w:rPr>
+  </w:style>
+  <w:style w:type="character" w:styleId="ListLabel17">
+    <w:name w:val="ListLabel 17"/>
+    <w:qFormat/>
+    <w:rPr>
+      <w:u w:val="none"/>
+    </w:rPr>
+  </w:style>
+  <w:style w:type="character" w:styleId="ListLabel18">
+    <w:name w:val="ListLabel 18"/>
     <w:qFormat/>
     <w:rPr>
       <w:u w:val="none"/>
@@ -1517,7 +2194,7 @@
       <w:rFonts w:cs="FreeSans"/>
     </w:rPr>
   </w:style>
-  <w:style w:type="paragraph" w:styleId="Normal1" w:default="1">
+  <w:style w:type="paragraph" w:styleId="LOnormal" w:default="1">
     <w:name w:val="LO-normal"/>
     <w:qFormat/>
     <w:pPr>
@@ -1527,7 +2204,7 @@
     </w:pPr>
     <w:rPr>
       <w:rFonts w:ascii="Arial" w:hAnsi="Arial" w:eastAsia="Arial" w:cs="Arial"/>
-      <w:color w:val="auto"/>
+      <w:color w:val="00000A"/>
       <w:sz w:val="22"/>
       <w:szCs w:val="22"/>
       <w:lang w:val="en" w:eastAsia="zh-CN" w:bidi="hi-IN"/>
@@ -1535,7 +2212,7 @@
   </w:style>
   <w:style w:type="paragraph" w:styleId="Title">
     <w:name w:val="Title"/>
-    <w:basedOn w:val="Normal1"/>
+    <w:basedOn w:val="LOnormal"/>
     <w:next w:val="Normal"/>
     <w:qFormat/>
     <w:pPr>
@@ -1550,7 +2227,7 @@
   </w:style>
   <w:style w:type="paragraph" w:styleId="Subtitle">
     <w:name w:val="Subtitle"/>
-    <w:basedOn w:val="Normal1"/>
+    <w:basedOn w:val="LOnormal"/>
     <w:next w:val="Normal"/>
     <w:qFormat/>
     <w:pPr>

</xml_diff>